<commit_message>
git course edit 2
</commit_message>
<xml_diff>
--- a/Git_Course.docx
+++ b/Git_Course.docx
@@ -122,43 +122,7 @@
           <w:szCs w:val="32"/>
           <w:lang w:bidi="ar-EG"/>
         </w:rPr>
-        <w:t>git commit –m “Your Comment” =</w:t>
-      </w:r>
-      <w:proofErr w:type="gramStart"/>
-      <w:r>
-        <w:rPr>
-          <w:sz w:val="32"/>
-          <w:szCs w:val="32"/>
-          <w:lang w:bidi="ar-EG"/>
-        </w:rPr>
-        <w:t>&gt;  transfer</w:t>
-      </w:r>
-      <w:proofErr w:type="gramEnd"/>
-      <w:r>
-        <w:rPr>
-          <w:sz w:val="32"/>
-          <w:szCs w:val="32"/>
-          <w:lang w:bidi="ar-EG"/>
-        </w:rPr>
-        <w:t xml:space="preserve"> files to from </w:t>
-      </w:r>
-      <w:proofErr w:type="spellStart"/>
-      <w:r>
-        <w:rPr>
-          <w:sz w:val="32"/>
-          <w:szCs w:val="32"/>
-          <w:lang w:bidi="ar-EG"/>
-        </w:rPr>
-        <w:t>statging</w:t>
-      </w:r>
-      <w:proofErr w:type="spellEnd"/>
-      <w:r>
-        <w:rPr>
-          <w:sz w:val="32"/>
-          <w:szCs w:val="32"/>
-          <w:lang w:bidi="ar-EG"/>
-        </w:rPr>
-        <w:t xml:space="preserve"> to local Repo</w:t>
+        <w:t>git commit –m “Your Comment” =&gt;  transfer files to from statging to local Repo</w:t>
       </w:r>
     </w:p>
     <w:p>
@@ -208,16 +172,7 @@
           <w:szCs w:val="32"/>
           <w:lang w:bidi="ar-EG"/>
         </w:rPr>
-        <w:t xml:space="preserve">git </w:t>
-      </w:r>
-      <w:proofErr w:type="gramStart"/>
-      <w:r>
-        <w:rPr>
-          <w:sz w:val="32"/>
-          <w:szCs w:val="32"/>
-          <w:lang w:bidi="ar-EG"/>
-        </w:rPr>
-        <w:t>remote</w:t>
+        <w:t>git remote</w:t>
       </w:r>
       <w:r>
         <w:rPr>
@@ -235,16 +190,7 @@
           <w:szCs w:val="32"/>
           <w:lang w:bidi="ar-EG"/>
         </w:rPr>
-        <w:t xml:space="preserve"> =</w:t>
-      </w:r>
-      <w:proofErr w:type="gramEnd"/>
-      <w:r>
-        <w:rPr>
-          <w:sz w:val="32"/>
-          <w:szCs w:val="32"/>
-          <w:lang w:bidi="ar-EG"/>
-        </w:rPr>
-        <w:t>&gt; determine</w:t>
+        <w:t xml:space="preserve"> =&gt; determine</w:t>
       </w:r>
       <w:r>
         <w:rPr>
@@ -322,25 +268,7 @@
           <w:szCs w:val="32"/>
           <w:lang w:bidi="ar-EG"/>
         </w:rPr>
-        <w:t xml:space="preserve">git </w:t>
-      </w:r>
-      <w:proofErr w:type="spellStart"/>
-      <w:r>
-        <w:rPr>
-          <w:sz w:val="32"/>
-          <w:szCs w:val="32"/>
-          <w:lang w:bidi="ar-EG"/>
-        </w:rPr>
-        <w:t>init</w:t>
-      </w:r>
-      <w:proofErr w:type="spellEnd"/>
-      <w:r>
-        <w:rPr>
-          <w:sz w:val="32"/>
-          <w:szCs w:val="32"/>
-          <w:lang w:bidi="ar-EG"/>
-        </w:rPr>
-        <w:t xml:space="preserve"> =&gt; </w:t>
+        <w:t xml:space="preserve">git init =&gt; </w:t>
       </w:r>
       <w:r>
         <w:rPr>
@@ -356,33 +284,14 @@
           <w:szCs w:val="32"/>
           <w:lang w:bidi="ar-EG"/>
         </w:rPr>
-        <w:t xml:space="preserve"> a new </w:t>
-      </w:r>
-      <w:proofErr w:type="spellStart"/>
-      <w:r>
-        <w:rPr>
-          <w:sz w:val="32"/>
-          <w:szCs w:val="32"/>
-          <w:lang w:bidi="ar-EG"/>
-        </w:rPr>
-        <w:t>git</w:t>
-      </w:r>
-      <w:proofErr w:type="spellEnd"/>
-      <w:r>
-        <w:rPr>
-          <w:sz w:val="32"/>
-          <w:szCs w:val="32"/>
-          <w:lang w:bidi="ar-EG"/>
-        </w:rPr>
-        <w:t xml:space="preserve"> Repo (for new projects)</w:t>
-      </w:r>
-    </w:p>
-    <w:p>
-      <w:pPr>
-        <w:rPr>
-          <w:sz w:val="32"/>
-          <w:szCs w:val="32"/>
-          <w:rtl/>
+        <w:t xml:space="preserve"> a new git Repo (for new projects)</w:t>
+      </w:r>
+    </w:p>
+    <w:p>
+      <w:pPr>
+        <w:rPr>
+          <w:sz w:val="32"/>
+          <w:szCs w:val="32"/>
           <w:lang w:bidi="ar-EG"/>
         </w:rPr>
       </w:pPr>
@@ -410,25 +319,7 @@
           <w:szCs w:val="32"/>
           <w:lang w:bidi="ar-EG"/>
         </w:rPr>
-        <w:t xml:space="preserve"> origin master =&gt; pull before push (to take the </w:t>
-      </w:r>
-      <w:proofErr w:type="spellStart"/>
-      <w:r>
-        <w:rPr>
-          <w:sz w:val="32"/>
-          <w:szCs w:val="32"/>
-          <w:lang w:bidi="ar-EG"/>
-        </w:rPr>
-        <w:t>leatest</w:t>
-      </w:r>
-      <w:proofErr w:type="spellEnd"/>
-      <w:r>
-        <w:rPr>
-          <w:sz w:val="32"/>
-          <w:szCs w:val="32"/>
-          <w:lang w:bidi="ar-EG"/>
-        </w:rPr>
-        <w:t xml:space="preserve"> version of project before pushing it with my edits)</w:t>
+        <w:t xml:space="preserve"> origin master =&gt; pull before push (to take the leatest version of project before pushing it with my edits)</w:t>
       </w:r>
     </w:p>
     <w:p>
@@ -440,47 +331,333 @@
           <w:lang w:bidi="ar-EG"/>
         </w:rPr>
       </w:pPr>
-    </w:p>
-    <w:p>
-      <w:pPr>
-        <w:rPr>
+      <w:r>
+        <w:rPr>
+          <w:sz w:val="32"/>
+          <w:szCs w:val="32"/>
+          <w:lang w:bidi="ar-EG"/>
+        </w:rPr>
+        <w:t xml:space="preserve">git branch =&gt;to know which branch you stand </w:t>
+      </w:r>
+    </w:p>
+    <w:p>
+      <w:pPr>
+        <w:rPr>
+          <w:sz w:val="32"/>
+          <w:szCs w:val="32"/>
+          <w:lang w:bidi="ar-EG"/>
+        </w:rPr>
+      </w:pPr>
+      <w:r>
+        <w:rPr>
+          <w:sz w:val="32"/>
+          <w:szCs w:val="32"/>
+          <w:lang w:bidi="ar-EG"/>
+        </w:rPr>
+        <w:t>git branch branchName =&gt; Create new branch</w:t>
+      </w:r>
+    </w:p>
+    <w:p>
+      <w:pPr>
+        <w:rPr>
+          <w:sz w:val="32"/>
+          <w:szCs w:val="32"/>
+          <w:lang w:bidi="ar-EG"/>
+        </w:rPr>
+      </w:pPr>
+      <w:r>
+        <w:rPr>
+          <w:sz w:val="32"/>
+          <w:szCs w:val="32"/>
+          <w:lang w:bidi="ar-EG"/>
+        </w:rPr>
+        <w:t xml:space="preserve">git checkout branchName =&gt; </w:t>
+      </w:r>
+      <w:r>
+        <w:rPr>
+          <w:sz w:val="32"/>
+          <w:szCs w:val="32"/>
+          <w:lang w:bidi="ar-EG"/>
+        </w:rPr>
+        <w:t>Swtich</w:t>
+      </w:r>
+      <w:r>
+        <w:rPr>
+          <w:sz w:val="32"/>
+          <w:szCs w:val="32"/>
+          <w:lang w:bidi="ar-EG"/>
+        </w:rPr>
+        <w:t xml:space="preserve"> to this branchName</w:t>
+      </w:r>
+    </w:p>
+    <w:p>
+      <w:pPr>
+        <w:rPr>
+          <w:sz w:val="32"/>
+          <w:szCs w:val="32"/>
+          <w:lang w:bidi="ar-EG"/>
+        </w:rPr>
+      </w:pPr>
+      <w:r>
+        <w:rPr>
+          <w:sz w:val="32"/>
+          <w:szCs w:val="32"/>
+          <w:lang w:bidi="ar-EG"/>
+        </w:rPr>
+        <w:t xml:space="preserve">git checkout -b branchName =&gt; Create new branch and </w:t>
+      </w:r>
+      <w:r>
+        <w:rPr>
+          <w:sz w:val="32"/>
+          <w:szCs w:val="32"/>
+          <w:lang w:bidi="ar-EG"/>
+        </w:rPr>
+        <w:t>switch</w:t>
+      </w:r>
+      <w:r>
+        <w:rPr>
+          <w:sz w:val="32"/>
+          <w:szCs w:val="32"/>
+          <w:lang w:bidi="ar-EG"/>
+        </w:rPr>
+        <w:t xml:space="preserve"> on it</w:t>
+      </w:r>
+    </w:p>
+    <w:p>
+      <w:pPr>
+        <w:rPr>
+          <w:rFonts w:hint="cs"/>
           <w:sz w:val="32"/>
           <w:szCs w:val="32"/>
           <w:rtl/>
           <w:lang w:bidi="ar-EG"/>
         </w:rPr>
       </w:pPr>
-    </w:p>
-    <w:p>
-      <w:pPr>
-        <w:rPr>
+      <w:r>
+        <w:rPr>
+          <w:sz w:val="32"/>
+          <w:szCs w:val="32"/>
+          <w:lang w:bidi="ar-EG"/>
+        </w:rPr>
+        <w:t xml:space="preserve">git </w:t>
+      </w:r>
+      <w:r>
+        <w:rPr>
+          <w:sz w:val="32"/>
+          <w:szCs w:val="32"/>
+          <w:lang w:bidi="ar-EG"/>
+        </w:rPr>
+        <w:t>branch</w:t>
+      </w:r>
+      <w:r>
+        <w:rPr>
+          <w:sz w:val="32"/>
+          <w:szCs w:val="32"/>
+          <w:lang w:bidi="ar-EG"/>
+        </w:rPr>
+        <w:t xml:space="preserve"> -</w:t>
+      </w:r>
+      <w:r>
+        <w:rPr>
+          <w:sz w:val="32"/>
+          <w:szCs w:val="32"/>
+          <w:lang w:bidi="ar-EG"/>
+        </w:rPr>
+        <w:t>m</w:t>
+      </w:r>
+      <w:r>
+        <w:rPr>
+          <w:sz w:val="32"/>
+          <w:szCs w:val="32"/>
+          <w:lang w:bidi="ar-EG"/>
+        </w:rPr>
+        <w:t xml:space="preserve"> </w:t>
+      </w:r>
+      <w:r>
+        <w:rPr>
+          <w:sz w:val="32"/>
+          <w:szCs w:val="32"/>
+          <w:lang w:bidi="ar-EG"/>
+        </w:rPr>
+        <w:t>newName</w:t>
+      </w:r>
+      <w:r>
+        <w:rPr>
+          <w:sz w:val="32"/>
+          <w:szCs w:val="32"/>
+          <w:lang w:bidi="ar-EG"/>
+        </w:rPr>
+        <w:t xml:space="preserve"> =&gt; </w:t>
+      </w:r>
+      <w:r>
+        <w:rPr>
+          <w:sz w:val="32"/>
+          <w:szCs w:val="32"/>
+          <w:lang w:bidi="ar-EG"/>
+        </w:rPr>
+        <w:t>Rename Branch</w:t>
+      </w:r>
+    </w:p>
+    <w:p>
+      <w:pPr>
+        <w:rPr>
+          <w:sz w:val="32"/>
+          <w:szCs w:val="32"/>
+          <w:lang w:bidi="ar-EG"/>
+        </w:rPr>
+      </w:pPr>
+      <w:r>
+        <w:rPr>
+          <w:sz w:val="32"/>
+          <w:szCs w:val="32"/>
+          <w:lang w:bidi="ar-EG"/>
+        </w:rPr>
+        <w:t xml:space="preserve">git branch -d branchName =&gt; </w:t>
+      </w:r>
+      <w:r>
+        <w:rPr>
+          <w:sz w:val="32"/>
+          <w:szCs w:val="32"/>
+          <w:lang w:bidi="ar-EG"/>
+        </w:rPr>
+        <w:t xml:space="preserve">(Safe Delete) </w:t>
+      </w:r>
+      <w:r>
+        <w:rPr>
+          <w:sz w:val="32"/>
+          <w:szCs w:val="32"/>
+          <w:lang w:bidi="ar-EG"/>
+        </w:rPr>
+        <w:t>Delete this branchName</w:t>
+      </w:r>
+      <w:r>
+        <w:rPr>
+          <w:sz w:val="32"/>
+          <w:szCs w:val="32"/>
+          <w:lang w:bidi="ar-EG"/>
+        </w:rPr>
+        <w:t xml:space="preserve"> after checking if there is editing on this branch or not</w:t>
+      </w:r>
+    </w:p>
+    <w:p>
+      <w:pPr>
+        <w:rPr>
+          <w:sz w:val="32"/>
+          <w:szCs w:val="32"/>
+          <w:lang w:bidi="ar-EG"/>
+        </w:rPr>
+      </w:pPr>
+      <w:r>
+        <w:rPr>
+          <w:sz w:val="32"/>
+          <w:szCs w:val="32"/>
+          <w:lang w:bidi="ar-EG"/>
+        </w:rPr>
+        <w:t>git branch -</w:t>
+      </w:r>
+      <w:r>
+        <w:rPr>
+          <w:sz w:val="32"/>
+          <w:szCs w:val="32"/>
+          <w:lang w:bidi="ar-EG"/>
+        </w:rPr>
+        <w:t>D</w:t>
+      </w:r>
+      <w:r>
+        <w:rPr>
+          <w:sz w:val="32"/>
+          <w:szCs w:val="32"/>
+          <w:lang w:bidi="ar-EG"/>
+        </w:rPr>
+        <w:t xml:space="preserve"> branchName =&gt; </w:t>
+      </w:r>
+      <w:r>
+        <w:rPr>
+          <w:sz w:val="32"/>
+          <w:szCs w:val="32"/>
+          <w:lang w:bidi="ar-EG"/>
+        </w:rPr>
+        <w:t>Force</w:t>
+      </w:r>
+      <w:r>
+        <w:rPr>
+          <w:sz w:val="32"/>
+          <w:szCs w:val="32"/>
+          <w:lang w:bidi="ar-EG"/>
+        </w:rPr>
+        <w:t xml:space="preserve"> Delete this branchName </w:t>
+      </w:r>
+    </w:p>
+    <w:p>
+      <w:pPr>
+        <w:rPr>
+          <w:rFonts w:hint="cs"/>
           <w:sz w:val="32"/>
           <w:szCs w:val="32"/>
           <w:rtl/>
           <w:lang w:bidi="ar-EG"/>
         </w:rPr>
       </w:pPr>
-    </w:p>
-    <w:p>
-      <w:pPr>
-        <w:rPr>
-          <w:sz w:val="32"/>
-          <w:szCs w:val="32"/>
-          <w:rtl/>
-          <w:lang w:bidi="ar-EG"/>
-        </w:rPr>
-      </w:pPr>
-    </w:p>
-    <w:p>
-      <w:pPr>
-        <w:rPr>
-          <w:sz w:val="32"/>
-          <w:szCs w:val="32"/>
-          <w:lang w:bidi="ar-EG"/>
-        </w:rPr>
-      </w:pPr>
+      <w:r>
+        <w:rPr>
+          <w:sz w:val="32"/>
+          <w:szCs w:val="32"/>
+          <w:lang w:bidi="ar-EG"/>
+        </w:rPr>
+        <w:t>git merge branchName =&gt; merge the branch you stand with the branchName you added</w:t>
+      </w:r>
       <w:bookmarkStart w:id="0" w:name="_GoBack"/>
       <w:bookmarkEnd w:id="0"/>
+    </w:p>
+    <w:p>
+      <w:pPr>
+        <w:rPr>
+          <w:rFonts w:hint="cs"/>
+          <w:sz w:val="32"/>
+          <w:szCs w:val="32"/>
+          <w:rtl/>
+          <w:lang w:bidi="ar-EG"/>
+        </w:rPr>
+      </w:pPr>
+    </w:p>
+    <w:p>
+      <w:pPr>
+        <w:rPr>
+          <w:sz w:val="32"/>
+          <w:szCs w:val="32"/>
+          <w:rtl/>
+          <w:lang w:bidi="ar-EG"/>
+        </w:rPr>
+      </w:pPr>
+    </w:p>
+    <w:p>
+      <w:pPr>
+        <w:rPr>
+          <w:sz w:val="32"/>
+          <w:szCs w:val="32"/>
+          <w:rtl/>
+          <w:lang w:bidi="ar-EG"/>
+        </w:rPr>
+      </w:pPr>
+    </w:p>
+    <w:p>
+      <w:pPr>
+        <w:rPr>
+          <w:sz w:val="32"/>
+          <w:szCs w:val="32"/>
+          <w:rtl/>
+          <w:lang w:bidi="ar-EG"/>
+        </w:rPr>
+      </w:pPr>
+    </w:p>
+    <w:p>
+      <w:pPr>
+        <w:rPr>
+          <w:sz w:val="32"/>
+          <w:szCs w:val="32"/>
+          <w:lang w:bidi="ar-EG"/>
+        </w:rPr>
+      </w:pPr>
     </w:p>
     <w:sectPr>
       <w:pgSz w:w="12240" w:h="15840"/>
@@ -615,6 +792,7 @@
     <w:lsdException w:name="HTML Sample" w:semiHidden="1" w:unhideWhenUsed="1"/>
     <w:lsdException w:name="HTML Typewriter" w:semiHidden="1" w:unhideWhenUsed="1"/>
     <w:lsdException w:name="HTML Variable" w:semiHidden="1" w:unhideWhenUsed="1"/>
+    <w:lsdException w:name="Normal Table" w:semiHidden="1" w:unhideWhenUsed="1"/>
     <w:lsdException w:name="annotation subject" w:semiHidden="1" w:unhideWhenUsed="1"/>
     <w:lsdException w:name="No List" w:semiHidden="1" w:unhideWhenUsed="1"/>
     <w:lsdException w:name="Outline List 1" w:semiHidden="1" w:unhideWhenUsed="1"/>
@@ -657,8 +835,11 @@
     <w:lsdException w:name="Table Contemporary" w:semiHidden="1" w:unhideWhenUsed="1"/>
     <w:lsdException w:name="Table Elegant" w:semiHidden="1" w:unhideWhenUsed="1"/>
     <w:lsdException w:name="Table Professional" w:semiHidden="1" w:unhideWhenUsed="1"/>
+    <w:lsdException w:name="Table Subtle 1" w:semiHidden="1" w:unhideWhenUsed="1"/>
     <w:lsdException w:name="Table Subtle 2" w:semiHidden="1" w:unhideWhenUsed="1"/>
     <w:lsdException w:name="Table Web 1" w:semiHidden="1" w:unhideWhenUsed="1"/>
+    <w:lsdException w:name="Table Web 2" w:semiHidden="1" w:unhideWhenUsed="1"/>
+    <w:lsdException w:name="Table Web 3" w:semiHidden="1" w:unhideWhenUsed="1"/>
     <w:lsdException w:name="Balloon Text" w:semiHidden="1" w:unhideWhenUsed="1"/>
     <w:lsdException w:name="Table Grid" w:uiPriority="39"/>
     <w:lsdException w:name="Table Theme" w:semiHidden="1" w:unhideWhenUsed="1"/>

</xml_diff>

<commit_message>
git course edit 3
</commit_message>
<xml_diff>
--- a/Git_Course.docx
+++ b/Git_Course.docx
@@ -122,7 +122,25 @@
           <w:szCs w:val="32"/>
           <w:lang w:bidi="ar-EG"/>
         </w:rPr>
-        <w:t>git commit –m “Your Comment” =&gt;  transfer files to from statging to local Repo</w:t>
+        <w:t xml:space="preserve">git commit –m “Your Comment” =&gt;  transfer files to from </w:t>
+      </w:r>
+      <w:proofErr w:type="spellStart"/>
+      <w:r>
+        <w:rPr>
+          <w:sz w:val="32"/>
+          <w:szCs w:val="32"/>
+          <w:lang w:bidi="ar-EG"/>
+        </w:rPr>
+        <w:t>statging</w:t>
+      </w:r>
+      <w:proofErr w:type="spellEnd"/>
+      <w:r>
+        <w:rPr>
+          <w:sz w:val="32"/>
+          <w:szCs w:val="32"/>
+          <w:lang w:bidi="ar-EG"/>
+        </w:rPr>
+        <w:t xml:space="preserve"> to local Repo</w:t>
       </w:r>
     </w:p>
     <w:p>
@@ -268,7 +286,25 @@
           <w:szCs w:val="32"/>
           <w:lang w:bidi="ar-EG"/>
         </w:rPr>
-        <w:t xml:space="preserve">git init =&gt; </w:t>
+        <w:t xml:space="preserve">git </w:t>
+      </w:r>
+      <w:proofErr w:type="spellStart"/>
+      <w:r>
+        <w:rPr>
+          <w:sz w:val="32"/>
+          <w:szCs w:val="32"/>
+          <w:lang w:bidi="ar-EG"/>
+        </w:rPr>
+        <w:t>init</w:t>
+      </w:r>
+      <w:proofErr w:type="spellEnd"/>
+      <w:r>
+        <w:rPr>
+          <w:sz w:val="32"/>
+          <w:szCs w:val="32"/>
+          <w:lang w:bidi="ar-EG"/>
+        </w:rPr>
+        <w:t xml:space="preserve"> =&gt; </w:t>
       </w:r>
       <w:r>
         <w:rPr>
@@ -284,7 +320,25 @@
           <w:szCs w:val="32"/>
           <w:lang w:bidi="ar-EG"/>
         </w:rPr>
-        <w:t xml:space="preserve"> a new git Repo (for new projects)</w:t>
+        <w:t xml:space="preserve"> a new </w:t>
+      </w:r>
+      <w:proofErr w:type="spellStart"/>
+      <w:r>
+        <w:rPr>
+          <w:sz w:val="32"/>
+          <w:szCs w:val="32"/>
+          <w:lang w:bidi="ar-EG"/>
+        </w:rPr>
+        <w:t>git</w:t>
+      </w:r>
+      <w:proofErr w:type="spellEnd"/>
+      <w:r>
+        <w:rPr>
+          <w:sz w:val="32"/>
+          <w:szCs w:val="32"/>
+          <w:lang w:bidi="ar-EG"/>
+        </w:rPr>
+        <w:t xml:space="preserve"> Repo (for new projects)</w:t>
       </w:r>
     </w:p>
     <w:p>
@@ -319,7 +373,25 @@
           <w:szCs w:val="32"/>
           <w:lang w:bidi="ar-EG"/>
         </w:rPr>
-        <w:t xml:space="preserve"> origin master =&gt; pull before push (to take the leatest version of project before pushing it with my edits)</w:t>
+        <w:t xml:space="preserve"> origin master =&gt; pull before push (to take the </w:t>
+      </w:r>
+      <w:proofErr w:type="spellStart"/>
+      <w:r>
+        <w:rPr>
+          <w:sz w:val="32"/>
+          <w:szCs w:val="32"/>
+          <w:lang w:bidi="ar-EG"/>
+        </w:rPr>
+        <w:t>leatest</w:t>
+      </w:r>
+      <w:proofErr w:type="spellEnd"/>
+      <w:r>
+        <w:rPr>
+          <w:sz w:val="32"/>
+          <w:szCs w:val="32"/>
+          <w:lang w:bidi="ar-EG"/>
+        </w:rPr>
+        <w:t xml:space="preserve"> version of project before pushing it with my edits)</w:t>
       </w:r>
     </w:p>
     <w:p>
@@ -354,25 +426,62 @@
           <w:szCs w:val="32"/>
           <w:lang w:bidi="ar-EG"/>
         </w:rPr>
-        <w:t>git branch branchName =&gt; Create new branch</w:t>
-      </w:r>
-    </w:p>
-    <w:p>
-      <w:pPr>
-        <w:rPr>
-          <w:sz w:val="32"/>
-          <w:szCs w:val="32"/>
-          <w:lang w:bidi="ar-EG"/>
-        </w:rPr>
-      </w:pPr>
-      <w:r>
-        <w:rPr>
-          <w:sz w:val="32"/>
-          <w:szCs w:val="32"/>
-          <w:lang w:bidi="ar-EG"/>
-        </w:rPr>
-        <w:t xml:space="preserve">git checkout branchName =&gt; </w:t>
-      </w:r>
+        <w:t xml:space="preserve">git branch </w:t>
+      </w:r>
+      <w:proofErr w:type="spellStart"/>
+      <w:r>
+        <w:rPr>
+          <w:sz w:val="32"/>
+          <w:szCs w:val="32"/>
+          <w:lang w:bidi="ar-EG"/>
+        </w:rPr>
+        <w:t>branchName</w:t>
+      </w:r>
+      <w:proofErr w:type="spellEnd"/>
+      <w:r>
+        <w:rPr>
+          <w:sz w:val="32"/>
+          <w:szCs w:val="32"/>
+          <w:lang w:bidi="ar-EG"/>
+        </w:rPr>
+        <w:t xml:space="preserve"> =&gt; Create new branch</w:t>
+      </w:r>
+    </w:p>
+    <w:p>
+      <w:pPr>
+        <w:rPr>
+          <w:sz w:val="32"/>
+          <w:szCs w:val="32"/>
+          <w:lang w:bidi="ar-EG"/>
+        </w:rPr>
+      </w:pPr>
+      <w:r>
+        <w:rPr>
+          <w:sz w:val="32"/>
+          <w:szCs w:val="32"/>
+          <w:lang w:bidi="ar-EG"/>
+        </w:rPr>
+        <w:t xml:space="preserve">git checkout </w:t>
+      </w:r>
+      <w:proofErr w:type="spellStart"/>
+      <w:r>
+        <w:rPr>
+          <w:sz w:val="32"/>
+          <w:szCs w:val="32"/>
+          <w:lang w:bidi="ar-EG"/>
+        </w:rPr>
+        <w:t>branchName</w:t>
+      </w:r>
+      <w:proofErr w:type="spellEnd"/>
+      <w:r>
+        <w:rPr>
+          <w:sz w:val="32"/>
+          <w:szCs w:val="32"/>
+          <w:lang w:bidi="ar-EG"/>
+        </w:rPr>
+        <w:t xml:space="preserve"> =&gt; </w:t>
+      </w:r>
+      <w:proofErr w:type="spellStart"/>
       <w:r>
         <w:rPr>
           <w:sz w:val="32"/>
@@ -381,30 +490,59 @@
         </w:rPr>
         <w:t>Swtich</w:t>
       </w:r>
-      <w:r>
-        <w:rPr>
-          <w:sz w:val="32"/>
-          <w:szCs w:val="32"/>
-          <w:lang w:bidi="ar-EG"/>
-        </w:rPr>
-        <w:t xml:space="preserve"> to this branchName</w:t>
-      </w:r>
-    </w:p>
-    <w:p>
-      <w:pPr>
-        <w:rPr>
-          <w:sz w:val="32"/>
-          <w:szCs w:val="32"/>
-          <w:lang w:bidi="ar-EG"/>
-        </w:rPr>
-      </w:pPr>
-      <w:r>
-        <w:rPr>
-          <w:sz w:val="32"/>
-          <w:szCs w:val="32"/>
-          <w:lang w:bidi="ar-EG"/>
-        </w:rPr>
-        <w:t xml:space="preserve">git checkout -b branchName =&gt; Create new branch and </w:t>
+      <w:proofErr w:type="spellEnd"/>
+      <w:r>
+        <w:rPr>
+          <w:sz w:val="32"/>
+          <w:szCs w:val="32"/>
+          <w:lang w:bidi="ar-EG"/>
+        </w:rPr>
+        <w:t xml:space="preserve"> to this </w:t>
+      </w:r>
+      <w:proofErr w:type="spellStart"/>
+      <w:r>
+        <w:rPr>
+          <w:sz w:val="32"/>
+          <w:szCs w:val="32"/>
+          <w:lang w:bidi="ar-EG"/>
+        </w:rPr>
+        <w:t>branchName</w:t>
+      </w:r>
+      <w:proofErr w:type="spellEnd"/>
+    </w:p>
+    <w:p>
+      <w:pPr>
+        <w:rPr>
+          <w:sz w:val="32"/>
+          <w:szCs w:val="32"/>
+          <w:lang w:bidi="ar-EG"/>
+        </w:rPr>
+      </w:pPr>
+      <w:r>
+        <w:rPr>
+          <w:sz w:val="32"/>
+          <w:szCs w:val="32"/>
+          <w:lang w:bidi="ar-EG"/>
+        </w:rPr>
+        <w:t xml:space="preserve">git checkout -b </w:t>
+      </w:r>
+      <w:proofErr w:type="spellStart"/>
+      <w:r>
+        <w:rPr>
+          <w:sz w:val="32"/>
+          <w:szCs w:val="32"/>
+          <w:lang w:bidi="ar-EG"/>
+        </w:rPr>
+        <w:t>branchName</w:t>
+      </w:r>
+      <w:proofErr w:type="spellEnd"/>
+      <w:r>
+        <w:rPr>
+          <w:sz w:val="32"/>
+          <w:szCs w:val="32"/>
+          <w:lang w:bidi="ar-EG"/>
+        </w:rPr>
+        <w:t xml:space="preserve"> =&gt; Create new branch and </w:t>
       </w:r>
       <w:r>
         <w:rPr>
@@ -426,7 +564,6 @@
     <w:p>
       <w:pPr>
         <w:rPr>
-          <w:rFonts w:hint="cs"/>
           <w:sz w:val="32"/>
           <w:szCs w:val="32"/>
           <w:rtl/>
@@ -455,16 +592,140 @@
           <w:szCs w:val="32"/>
           <w:lang w:bidi="ar-EG"/>
         </w:rPr>
-        <w:t xml:space="preserve"> -</w:t>
-      </w:r>
-      <w:r>
-        <w:rPr>
-          <w:sz w:val="32"/>
-          <w:szCs w:val="32"/>
-          <w:lang w:bidi="ar-EG"/>
-        </w:rPr>
-        <w:t>m</w:t>
-      </w:r>
+        <w:t xml:space="preserve"> -m </w:t>
+      </w:r>
+      <w:proofErr w:type="spellStart"/>
+      <w:r>
+        <w:rPr>
+          <w:sz w:val="32"/>
+          <w:szCs w:val="32"/>
+          <w:lang w:bidi="ar-EG"/>
+        </w:rPr>
+        <w:t>newName</w:t>
+      </w:r>
+      <w:proofErr w:type="spellEnd"/>
+      <w:r>
+        <w:rPr>
+          <w:sz w:val="32"/>
+          <w:szCs w:val="32"/>
+          <w:lang w:bidi="ar-EG"/>
+        </w:rPr>
+        <w:t xml:space="preserve"> =&gt; Rename Branch</w:t>
+      </w:r>
+    </w:p>
+    <w:p>
+      <w:pPr>
+        <w:rPr>
+          <w:sz w:val="32"/>
+          <w:szCs w:val="32"/>
+          <w:lang w:bidi="ar-EG"/>
+        </w:rPr>
+      </w:pPr>
+      <w:r>
+        <w:rPr>
+          <w:sz w:val="32"/>
+          <w:szCs w:val="32"/>
+          <w:lang w:bidi="ar-EG"/>
+        </w:rPr>
+        <w:t xml:space="preserve">git branch -d </w:t>
+      </w:r>
+      <w:proofErr w:type="spellStart"/>
+      <w:r>
+        <w:rPr>
+          <w:sz w:val="32"/>
+          <w:szCs w:val="32"/>
+          <w:lang w:bidi="ar-EG"/>
+        </w:rPr>
+        <w:t>branchName</w:t>
+      </w:r>
+      <w:proofErr w:type="spellEnd"/>
+      <w:r>
+        <w:rPr>
+          <w:sz w:val="32"/>
+          <w:szCs w:val="32"/>
+          <w:lang w:bidi="ar-EG"/>
+        </w:rPr>
+        <w:t xml:space="preserve"> =&gt; </w:t>
+      </w:r>
+      <w:r>
+        <w:rPr>
+          <w:sz w:val="32"/>
+          <w:szCs w:val="32"/>
+          <w:lang w:bidi="ar-EG"/>
+        </w:rPr>
+        <w:t xml:space="preserve">(Safe Delete) </w:t>
+      </w:r>
+      <w:r>
+        <w:rPr>
+          <w:sz w:val="32"/>
+          <w:szCs w:val="32"/>
+          <w:lang w:bidi="ar-EG"/>
+        </w:rPr>
+        <w:t xml:space="preserve">Delete this </w:t>
+      </w:r>
+      <w:proofErr w:type="spellStart"/>
+      <w:r>
+        <w:rPr>
+          <w:sz w:val="32"/>
+          <w:szCs w:val="32"/>
+          <w:lang w:bidi="ar-EG"/>
+        </w:rPr>
+        <w:t>branchName</w:t>
+      </w:r>
+      <w:proofErr w:type="spellEnd"/>
+      <w:r>
+        <w:rPr>
+          <w:sz w:val="32"/>
+          <w:szCs w:val="32"/>
+          <w:lang w:bidi="ar-EG"/>
+        </w:rPr>
+        <w:t xml:space="preserve"> after checking if there is editing on this branch or not</w:t>
+      </w:r>
+    </w:p>
+    <w:p>
+      <w:pPr>
+        <w:rPr>
+          <w:sz w:val="32"/>
+          <w:szCs w:val="32"/>
+          <w:lang w:bidi="ar-EG"/>
+        </w:rPr>
+      </w:pPr>
+      <w:r>
+        <w:rPr>
+          <w:sz w:val="32"/>
+          <w:szCs w:val="32"/>
+          <w:lang w:bidi="ar-EG"/>
+        </w:rPr>
+        <w:t xml:space="preserve">git branch -D </w:t>
+      </w:r>
+      <w:proofErr w:type="spellStart"/>
+      <w:r>
+        <w:rPr>
+          <w:sz w:val="32"/>
+          <w:szCs w:val="32"/>
+          <w:lang w:bidi="ar-EG"/>
+        </w:rPr>
+        <w:t>branchName</w:t>
+      </w:r>
+      <w:proofErr w:type="spellEnd"/>
+      <w:r>
+        <w:rPr>
+          <w:sz w:val="32"/>
+          <w:szCs w:val="32"/>
+          <w:lang w:bidi="ar-EG"/>
+        </w:rPr>
+        <w:t xml:space="preserve"> =&gt; Force Delete this </w:t>
+      </w:r>
+      <w:proofErr w:type="spellStart"/>
+      <w:r>
+        <w:rPr>
+          <w:sz w:val="32"/>
+          <w:szCs w:val="32"/>
+          <w:lang w:bidi="ar-EG"/>
+        </w:rPr>
+        <w:t>branchName</w:t>
+      </w:r>
+      <w:proofErr w:type="spellEnd"/>
       <w:r>
         <w:rPr>
           <w:sz w:val="32"/>
@@ -473,125 +734,10 @@
         </w:rPr>
         <w:t xml:space="preserve"> </w:t>
       </w:r>
-      <w:r>
-        <w:rPr>
-          <w:sz w:val="32"/>
-          <w:szCs w:val="32"/>
-          <w:lang w:bidi="ar-EG"/>
-        </w:rPr>
-        <w:t>newName</w:t>
-      </w:r>
-      <w:r>
-        <w:rPr>
-          <w:sz w:val="32"/>
-          <w:szCs w:val="32"/>
-          <w:lang w:bidi="ar-EG"/>
-        </w:rPr>
-        <w:t xml:space="preserve"> =&gt; </w:t>
-      </w:r>
-      <w:r>
-        <w:rPr>
-          <w:sz w:val="32"/>
-          <w:szCs w:val="32"/>
-          <w:lang w:bidi="ar-EG"/>
-        </w:rPr>
-        <w:t>Rename Branch</w:t>
-      </w:r>
-    </w:p>
-    <w:p>
-      <w:pPr>
-        <w:rPr>
-          <w:sz w:val="32"/>
-          <w:szCs w:val="32"/>
-          <w:lang w:bidi="ar-EG"/>
-        </w:rPr>
-      </w:pPr>
-      <w:r>
-        <w:rPr>
-          <w:sz w:val="32"/>
-          <w:szCs w:val="32"/>
-          <w:lang w:bidi="ar-EG"/>
-        </w:rPr>
-        <w:t xml:space="preserve">git branch -d branchName =&gt; </w:t>
-      </w:r>
-      <w:r>
-        <w:rPr>
-          <w:sz w:val="32"/>
-          <w:szCs w:val="32"/>
-          <w:lang w:bidi="ar-EG"/>
-        </w:rPr>
-        <w:t xml:space="preserve">(Safe Delete) </w:t>
-      </w:r>
-      <w:r>
-        <w:rPr>
-          <w:sz w:val="32"/>
-          <w:szCs w:val="32"/>
-          <w:lang w:bidi="ar-EG"/>
-        </w:rPr>
-        <w:t>Delete this branchName</w:t>
-      </w:r>
-      <w:r>
-        <w:rPr>
-          <w:sz w:val="32"/>
-          <w:szCs w:val="32"/>
-          <w:lang w:bidi="ar-EG"/>
-        </w:rPr>
-        <w:t xml:space="preserve"> after checking if there is editing on this branch or not</w:t>
-      </w:r>
-    </w:p>
-    <w:p>
-      <w:pPr>
-        <w:rPr>
-          <w:sz w:val="32"/>
-          <w:szCs w:val="32"/>
-          <w:lang w:bidi="ar-EG"/>
-        </w:rPr>
-      </w:pPr>
-      <w:r>
-        <w:rPr>
-          <w:sz w:val="32"/>
-          <w:szCs w:val="32"/>
-          <w:lang w:bidi="ar-EG"/>
-        </w:rPr>
-        <w:t>git branch -</w:t>
-      </w:r>
-      <w:r>
-        <w:rPr>
-          <w:sz w:val="32"/>
-          <w:szCs w:val="32"/>
-          <w:lang w:bidi="ar-EG"/>
-        </w:rPr>
-        <w:t>D</w:t>
-      </w:r>
-      <w:r>
-        <w:rPr>
-          <w:sz w:val="32"/>
-          <w:szCs w:val="32"/>
-          <w:lang w:bidi="ar-EG"/>
-        </w:rPr>
-        <w:t xml:space="preserve"> branchName =&gt; </w:t>
-      </w:r>
-      <w:r>
-        <w:rPr>
-          <w:sz w:val="32"/>
-          <w:szCs w:val="32"/>
-          <w:lang w:bidi="ar-EG"/>
-        </w:rPr>
-        <w:t>Force</w:t>
-      </w:r>
-      <w:r>
-        <w:rPr>
-          <w:sz w:val="32"/>
-          <w:szCs w:val="32"/>
-          <w:lang w:bidi="ar-EG"/>
-        </w:rPr>
-        <w:t xml:space="preserve"> Delete this branchName </w:t>
-      </w:r>
-    </w:p>
-    <w:p>
-      <w:pPr>
-        <w:rPr>
-          <w:rFonts w:hint="cs"/>
+    </w:p>
+    <w:p>
+      <w:pPr>
+        <w:rPr>
           <w:sz w:val="32"/>
           <w:szCs w:val="32"/>
           <w:rtl/>
@@ -604,18 +750,87 @@
           <w:szCs w:val="32"/>
           <w:lang w:bidi="ar-EG"/>
         </w:rPr>
-        <w:t>git merge branchName =&gt; merge the branch you stand with the branchName you added</w:t>
-      </w:r>
+        <w:t xml:space="preserve">git merge </w:t>
+      </w:r>
+      <w:proofErr w:type="spellStart"/>
+      <w:r>
+        <w:rPr>
+          <w:sz w:val="32"/>
+          <w:szCs w:val="32"/>
+          <w:lang w:bidi="ar-EG"/>
+        </w:rPr>
+        <w:t>branchName</w:t>
+      </w:r>
+      <w:proofErr w:type="spellEnd"/>
+      <w:r>
+        <w:rPr>
+          <w:sz w:val="32"/>
+          <w:szCs w:val="32"/>
+          <w:lang w:bidi="ar-EG"/>
+        </w:rPr>
+        <w:t xml:space="preserve"> =&gt; merge the branch you stand with the </w:t>
+      </w:r>
+      <w:proofErr w:type="spellStart"/>
+      <w:r>
+        <w:rPr>
+          <w:sz w:val="32"/>
+          <w:szCs w:val="32"/>
+          <w:lang w:bidi="ar-EG"/>
+        </w:rPr>
+        <w:t>branchName</w:t>
+      </w:r>
+      <w:proofErr w:type="spellEnd"/>
+      <w:r>
+        <w:rPr>
+          <w:sz w:val="32"/>
+          <w:szCs w:val="32"/>
+          <w:lang w:bidi="ar-EG"/>
+        </w:rPr>
+        <w:t xml:space="preserve"> you added</w:t>
+      </w:r>
+    </w:p>
+    <w:p>
+      <w:pPr>
+        <w:rPr>
+          <w:sz w:val="32"/>
+          <w:szCs w:val="32"/>
+          <w:rtl/>
+          <w:lang w:bidi="ar-EG"/>
+        </w:rPr>
+      </w:pPr>
+      <w:r>
+        <w:rPr>
+          <w:sz w:val="32"/>
+          <w:szCs w:val="32"/>
+          <w:lang w:bidi="ar-EG"/>
+        </w:rPr>
+        <w:t>Aliases</w:t>
+      </w:r>
+      <w:r>
+        <w:rPr>
+          <w:sz w:val="32"/>
+          <w:szCs w:val="32"/>
+          <w:lang w:bidi="ar-EG"/>
+        </w:rPr>
+        <w:t xml:space="preserve"> =&gt; Create your own shortcuts</w:t>
+      </w:r>
+    </w:p>
+    <w:p>
+      <w:pPr>
+        <w:rPr>
+          <w:sz w:val="32"/>
+          <w:szCs w:val="32"/>
+          <w:lang w:bidi="ar-EG"/>
+        </w:rPr>
+      </w:pPr>
       <w:bookmarkStart w:id="0" w:name="_GoBack"/>
       <w:bookmarkEnd w:id="0"/>
     </w:p>
     <w:p>
       <w:pPr>
         <w:rPr>
-          <w:rFonts w:hint="cs"/>
-          <w:sz w:val="32"/>
-          <w:szCs w:val="32"/>
-          <w:rtl/>
+          <w:sz w:val="32"/>
+          <w:szCs w:val="32"/>
           <w:lang w:bidi="ar-EG"/>
         </w:rPr>
       </w:pPr>

</xml_diff>

<commit_message>
edit in git course
</commit_message>
<xml_diff>
--- a/Git_Course.docx
+++ b/Git_Course.docx
@@ -1,12 +1,13 @@
 
 <file path=word/document.xml><?xml version="1.0" encoding="utf-8"?>
-<w:document xmlns:wpc="http://schemas.microsoft.com/office/word/2010/wordprocessingCanvas" xmlns:mc="http://schemas.openxmlformats.org/markup-compatibility/2006" xmlns:o="urn:schemas-microsoft-com:office:office" xmlns:r="http://schemas.openxmlformats.org/officeDocument/2006/relationships" xmlns:m="http://schemas.openxmlformats.org/officeDocument/2006/math" xmlns:v="urn:schemas-microsoft-com:vml" xmlns:wp14="http://schemas.microsoft.com/office/word/2010/wordprocessingDrawing" xmlns:wp="http://schemas.openxmlformats.org/drawingml/2006/wordprocessingDrawing" xmlns:w10="urn:schemas-microsoft-com:office:word" xmlns:w="http://schemas.openxmlformats.org/wordprocessingml/2006/main" xmlns:w14="http://schemas.microsoft.com/office/word/2010/wordml" xmlns:w15="http://schemas.microsoft.com/office/word/2012/wordml" xmlns:wpg="http://schemas.microsoft.com/office/word/2010/wordprocessingGroup" xmlns:wpi="http://schemas.microsoft.com/office/word/2010/wordprocessingInk" xmlns:wne="http://schemas.microsoft.com/office/word/2006/wordml" xmlns:wps="http://schemas.microsoft.com/office/word/2010/wordprocessingShape" mc:Ignorable="w14 w15 wp14">
+<w:document xmlns:wpc="http://schemas.microsoft.com/office/word/2010/wordprocessingCanvas" xmlns:cx="http://schemas.microsoft.com/office/drawing/2014/chartex" xmlns:cx1="http://schemas.microsoft.com/office/drawing/2015/9/8/chartex" xmlns:cx2="http://schemas.microsoft.com/office/drawing/2015/10/21/chartex" xmlns:cx3="http://schemas.microsoft.com/office/drawing/2016/5/9/chartex" xmlns:cx4="http://schemas.microsoft.com/office/drawing/2016/5/10/chartex" xmlns:cx5="http://schemas.microsoft.com/office/drawing/2016/5/11/chartex" xmlns:cx6="http://schemas.microsoft.com/office/drawing/2016/5/12/chartex" xmlns:cx7="http://schemas.microsoft.com/office/drawing/2016/5/13/chartex" xmlns:cx8="http://schemas.microsoft.com/office/drawing/2016/5/14/chartex" xmlns:mc="http://schemas.openxmlformats.org/markup-compatibility/2006" xmlns:aink="http://schemas.microsoft.com/office/drawing/2016/ink" xmlns:am3d="http://schemas.microsoft.com/office/drawing/2017/model3d" xmlns:o="urn:schemas-microsoft-com:office:office" xmlns:r="http://schemas.openxmlformats.org/officeDocument/2006/relationships" xmlns:m="http://schemas.openxmlformats.org/officeDocument/2006/math" xmlns:v="urn:schemas-microsoft-com:vml" xmlns:wp14="http://schemas.microsoft.com/office/word/2010/wordprocessingDrawing" xmlns:wp="http://schemas.openxmlformats.org/drawingml/2006/wordprocessingDrawing" xmlns:w10="urn:schemas-microsoft-com:office:word" xmlns:w="http://schemas.openxmlformats.org/wordprocessingml/2006/main" xmlns:w14="http://schemas.microsoft.com/office/word/2010/wordml" xmlns:w15="http://schemas.microsoft.com/office/word/2012/wordml" xmlns:w16cid="http://schemas.microsoft.com/office/word/2016/wordml/cid" xmlns:w16se="http://schemas.microsoft.com/office/word/2015/wordml/symex" xmlns:wpg="http://schemas.microsoft.com/office/word/2010/wordprocessingGroup" xmlns:wpi="http://schemas.microsoft.com/office/word/2010/wordprocessingInk" xmlns:wne="http://schemas.microsoft.com/office/word/2006/wordml" xmlns:wps="http://schemas.microsoft.com/office/word/2010/wordprocessingShape" mc:Ignorable="w14 w15 w16se w16cid wp14">
   <w:body>
     <w:p>
       <w:pPr>
         <w:rPr>
           <w:sz w:val="32"/>
           <w:szCs w:val="32"/>
+          <w:rtl/>
         </w:rPr>
       </w:pPr>
       <w:r>
@@ -39,6 +40,48 @@
           </v:shape>
         </w:pict>
       </w:r>
+    </w:p>
+    <w:p>
+      <w:pPr>
+        <w:rPr>
+          <w:sz w:val="32"/>
+          <w:szCs w:val="32"/>
+        </w:rPr>
+      </w:pPr>
+    </w:p>
+    <w:p>
+      <w:pPr>
+        <w:rPr>
+          <w:sz w:val="32"/>
+          <w:szCs w:val="32"/>
+        </w:rPr>
+      </w:pPr>
+      <w:hyperlink r:id="rId5" w:history="1">
+        <w:r>
+          <w:rPr>
+            <w:rStyle w:val="Hyperlink"/>
+            <w:sz w:val="32"/>
+            <w:szCs w:val="32"/>
+          </w:rPr>
+          <w:t>https://github.com/joshnh/Git-Commands</w:t>
+        </w:r>
+      </w:hyperlink>
+      <w:r>
+        <w:rPr>
+          <w:sz w:val="32"/>
+          <w:szCs w:val="32"/>
+        </w:rPr>
+        <w:t xml:space="preserve"> =&gt; for most popular git </w:t>
+      </w:r>
+      <w:bookmarkStart w:id="0" w:name="_GoBack"/>
+      <w:bookmarkEnd w:id="0"/>
+      <w:r>
+        <w:rPr>
+          <w:sz w:val="32"/>
+          <w:szCs w:val="32"/>
+        </w:rPr>
+        <w:t>commands</w:t>
+      </w:r>
       <w:r>
         <w:rPr>
           <w:sz w:val="32"/>
@@ -122,7 +165,25 @@
           <w:szCs w:val="32"/>
           <w:lang w:bidi="ar-EG"/>
         </w:rPr>
-        <w:t>git commit –m “Your Comment” =&gt;  transfer files to from statging to local Repo</w:t>
+        <w:t xml:space="preserve">git commit –m “Your Comment” =&gt;  transfer files to from </w:t>
+      </w:r>
+      <w:proofErr w:type="spellStart"/>
+      <w:r>
+        <w:rPr>
+          <w:sz w:val="32"/>
+          <w:szCs w:val="32"/>
+          <w:lang w:bidi="ar-EG"/>
+        </w:rPr>
+        <w:t>statging</w:t>
+      </w:r>
+      <w:proofErr w:type="spellEnd"/>
+      <w:r>
+        <w:rPr>
+          <w:sz w:val="32"/>
+          <w:szCs w:val="32"/>
+          <w:lang w:bidi="ar-EG"/>
+        </w:rPr>
+        <w:t xml:space="preserve"> to local Repo</w:t>
       </w:r>
     </w:p>
     <w:p>
@@ -172,6 +233,7 @@
           <w:szCs w:val="32"/>
           <w:lang w:bidi="ar-EG"/>
         </w:rPr>
+        <w:lastRenderedPageBreak/>
         <w:t>git remote</w:t>
       </w:r>
       <w:r>
@@ -250,7 +312,6 @@
           <w:szCs w:val="32"/>
           <w:lang w:bidi="ar-EG"/>
         </w:rPr>
-        <w:lastRenderedPageBreak/>
         <w:t>git pull =&gt; git fetch + git merge</w:t>
       </w:r>
     </w:p>
@@ -268,7 +329,25 @@
           <w:szCs w:val="32"/>
           <w:lang w:bidi="ar-EG"/>
         </w:rPr>
-        <w:t xml:space="preserve">git init =&gt; </w:t>
+        <w:t xml:space="preserve">git </w:t>
+      </w:r>
+      <w:proofErr w:type="spellStart"/>
+      <w:r>
+        <w:rPr>
+          <w:sz w:val="32"/>
+          <w:szCs w:val="32"/>
+          <w:lang w:bidi="ar-EG"/>
+        </w:rPr>
+        <w:t>init</w:t>
+      </w:r>
+      <w:proofErr w:type="spellEnd"/>
+      <w:r>
+        <w:rPr>
+          <w:sz w:val="32"/>
+          <w:szCs w:val="32"/>
+          <w:lang w:bidi="ar-EG"/>
+        </w:rPr>
+        <w:t xml:space="preserve"> =&gt; </w:t>
       </w:r>
       <w:r>
         <w:rPr>
@@ -284,7 +363,25 @@
           <w:szCs w:val="32"/>
           <w:lang w:bidi="ar-EG"/>
         </w:rPr>
-        <w:t xml:space="preserve"> a new git Repo (for new projects)</w:t>
+        <w:t xml:space="preserve"> a new </w:t>
+      </w:r>
+      <w:proofErr w:type="spellStart"/>
+      <w:r>
+        <w:rPr>
+          <w:sz w:val="32"/>
+          <w:szCs w:val="32"/>
+          <w:lang w:bidi="ar-EG"/>
+        </w:rPr>
+        <w:t>git</w:t>
+      </w:r>
+      <w:proofErr w:type="spellEnd"/>
+      <w:r>
+        <w:rPr>
+          <w:sz w:val="32"/>
+          <w:szCs w:val="32"/>
+          <w:lang w:bidi="ar-EG"/>
+        </w:rPr>
+        <w:t xml:space="preserve"> Repo (for new projects)</w:t>
       </w:r>
     </w:p>
     <w:p>
@@ -319,7 +416,25 @@
           <w:szCs w:val="32"/>
           <w:lang w:bidi="ar-EG"/>
         </w:rPr>
-        <w:t xml:space="preserve"> origin master =&gt; pull before push (to take the leatest version of project before pushing it with my edits)</w:t>
+        <w:t xml:space="preserve"> origin master =&gt; pull before push (to take the </w:t>
+      </w:r>
+      <w:proofErr w:type="spellStart"/>
+      <w:r>
+        <w:rPr>
+          <w:sz w:val="32"/>
+          <w:szCs w:val="32"/>
+          <w:lang w:bidi="ar-EG"/>
+        </w:rPr>
+        <w:t>leatest</w:t>
+      </w:r>
+      <w:proofErr w:type="spellEnd"/>
+      <w:r>
+        <w:rPr>
+          <w:sz w:val="32"/>
+          <w:szCs w:val="32"/>
+          <w:lang w:bidi="ar-EG"/>
+        </w:rPr>
+        <w:t xml:space="preserve"> version of project before pushing it with my edits)</w:t>
       </w:r>
     </w:p>
     <w:p>
@@ -354,25 +469,62 @@
           <w:szCs w:val="32"/>
           <w:lang w:bidi="ar-EG"/>
         </w:rPr>
-        <w:t>git branch branchName =&gt; Create new branch</w:t>
-      </w:r>
-    </w:p>
-    <w:p>
-      <w:pPr>
-        <w:rPr>
-          <w:sz w:val="32"/>
-          <w:szCs w:val="32"/>
-          <w:lang w:bidi="ar-EG"/>
-        </w:rPr>
-      </w:pPr>
-      <w:r>
-        <w:rPr>
-          <w:sz w:val="32"/>
-          <w:szCs w:val="32"/>
-          <w:lang w:bidi="ar-EG"/>
-        </w:rPr>
-        <w:t xml:space="preserve">git checkout branchName =&gt; </w:t>
-      </w:r>
+        <w:t xml:space="preserve">git branch </w:t>
+      </w:r>
+      <w:proofErr w:type="spellStart"/>
+      <w:r>
+        <w:rPr>
+          <w:sz w:val="32"/>
+          <w:szCs w:val="32"/>
+          <w:lang w:bidi="ar-EG"/>
+        </w:rPr>
+        <w:t>branchName</w:t>
+      </w:r>
+      <w:proofErr w:type="spellEnd"/>
+      <w:r>
+        <w:rPr>
+          <w:sz w:val="32"/>
+          <w:szCs w:val="32"/>
+          <w:lang w:bidi="ar-EG"/>
+        </w:rPr>
+        <w:t xml:space="preserve"> =&gt; Create new branch</w:t>
+      </w:r>
+    </w:p>
+    <w:p>
+      <w:pPr>
+        <w:rPr>
+          <w:sz w:val="32"/>
+          <w:szCs w:val="32"/>
+          <w:lang w:bidi="ar-EG"/>
+        </w:rPr>
+      </w:pPr>
+      <w:r>
+        <w:rPr>
+          <w:sz w:val="32"/>
+          <w:szCs w:val="32"/>
+          <w:lang w:bidi="ar-EG"/>
+        </w:rPr>
+        <w:t xml:space="preserve">git checkout </w:t>
+      </w:r>
+      <w:proofErr w:type="spellStart"/>
+      <w:r>
+        <w:rPr>
+          <w:sz w:val="32"/>
+          <w:szCs w:val="32"/>
+          <w:lang w:bidi="ar-EG"/>
+        </w:rPr>
+        <w:t>branchName</w:t>
+      </w:r>
+      <w:proofErr w:type="spellEnd"/>
+      <w:r>
+        <w:rPr>
+          <w:sz w:val="32"/>
+          <w:szCs w:val="32"/>
+          <w:lang w:bidi="ar-EG"/>
+        </w:rPr>
+        <w:t xml:space="preserve"> =&gt; </w:t>
+      </w:r>
+      <w:proofErr w:type="spellStart"/>
       <w:r>
         <w:rPr>
           <w:sz w:val="32"/>
@@ -381,30 +533,59 @@
         </w:rPr>
         <w:t>Swtich</w:t>
       </w:r>
-      <w:r>
-        <w:rPr>
-          <w:sz w:val="32"/>
-          <w:szCs w:val="32"/>
-          <w:lang w:bidi="ar-EG"/>
-        </w:rPr>
-        <w:t xml:space="preserve"> to this branchName</w:t>
-      </w:r>
-    </w:p>
-    <w:p>
-      <w:pPr>
-        <w:rPr>
-          <w:sz w:val="32"/>
-          <w:szCs w:val="32"/>
-          <w:lang w:bidi="ar-EG"/>
-        </w:rPr>
-      </w:pPr>
-      <w:r>
-        <w:rPr>
-          <w:sz w:val="32"/>
-          <w:szCs w:val="32"/>
-          <w:lang w:bidi="ar-EG"/>
-        </w:rPr>
-        <w:t xml:space="preserve">git checkout -b branchName =&gt; Create new branch and </w:t>
+      <w:proofErr w:type="spellEnd"/>
+      <w:r>
+        <w:rPr>
+          <w:sz w:val="32"/>
+          <w:szCs w:val="32"/>
+          <w:lang w:bidi="ar-EG"/>
+        </w:rPr>
+        <w:t xml:space="preserve"> to this </w:t>
+      </w:r>
+      <w:proofErr w:type="spellStart"/>
+      <w:r>
+        <w:rPr>
+          <w:sz w:val="32"/>
+          <w:szCs w:val="32"/>
+          <w:lang w:bidi="ar-EG"/>
+        </w:rPr>
+        <w:t>branchName</w:t>
+      </w:r>
+      <w:proofErr w:type="spellEnd"/>
+    </w:p>
+    <w:p>
+      <w:pPr>
+        <w:rPr>
+          <w:sz w:val="32"/>
+          <w:szCs w:val="32"/>
+          <w:lang w:bidi="ar-EG"/>
+        </w:rPr>
+      </w:pPr>
+      <w:r>
+        <w:rPr>
+          <w:sz w:val="32"/>
+          <w:szCs w:val="32"/>
+          <w:lang w:bidi="ar-EG"/>
+        </w:rPr>
+        <w:t xml:space="preserve">git checkout -b </w:t>
+      </w:r>
+      <w:proofErr w:type="spellStart"/>
+      <w:r>
+        <w:rPr>
+          <w:sz w:val="32"/>
+          <w:szCs w:val="32"/>
+          <w:lang w:bidi="ar-EG"/>
+        </w:rPr>
+        <w:t>branchName</w:t>
+      </w:r>
+      <w:proofErr w:type="spellEnd"/>
+      <w:r>
+        <w:rPr>
+          <w:sz w:val="32"/>
+          <w:szCs w:val="32"/>
+          <w:lang w:bidi="ar-EG"/>
+        </w:rPr>
+        <w:t xml:space="preserve"> =&gt; Create new branch and </w:t>
       </w:r>
       <w:r>
         <w:rPr>
@@ -454,24 +635,60 @@
           <w:szCs w:val="32"/>
           <w:lang w:bidi="ar-EG"/>
         </w:rPr>
-        <w:t xml:space="preserve"> -m newName =&gt; Rename Branch</w:t>
-      </w:r>
-    </w:p>
-    <w:p>
-      <w:pPr>
-        <w:rPr>
-          <w:sz w:val="32"/>
-          <w:szCs w:val="32"/>
-          <w:lang w:bidi="ar-EG"/>
-        </w:rPr>
-      </w:pPr>
-      <w:r>
-        <w:rPr>
-          <w:sz w:val="32"/>
-          <w:szCs w:val="32"/>
-          <w:lang w:bidi="ar-EG"/>
-        </w:rPr>
-        <w:t xml:space="preserve">git branch -d branchName =&gt; </w:t>
+        <w:t xml:space="preserve"> -m </w:t>
+      </w:r>
+      <w:proofErr w:type="spellStart"/>
+      <w:r>
+        <w:rPr>
+          <w:sz w:val="32"/>
+          <w:szCs w:val="32"/>
+          <w:lang w:bidi="ar-EG"/>
+        </w:rPr>
+        <w:t>newName</w:t>
+      </w:r>
+      <w:proofErr w:type="spellEnd"/>
+      <w:r>
+        <w:rPr>
+          <w:sz w:val="32"/>
+          <w:szCs w:val="32"/>
+          <w:lang w:bidi="ar-EG"/>
+        </w:rPr>
+        <w:t xml:space="preserve"> =&gt; Rename Branch</w:t>
+      </w:r>
+    </w:p>
+    <w:p>
+      <w:pPr>
+        <w:rPr>
+          <w:sz w:val="32"/>
+          <w:szCs w:val="32"/>
+          <w:lang w:bidi="ar-EG"/>
+        </w:rPr>
+      </w:pPr>
+      <w:r>
+        <w:rPr>
+          <w:sz w:val="32"/>
+          <w:szCs w:val="32"/>
+          <w:lang w:bidi="ar-EG"/>
+        </w:rPr>
+        <w:t xml:space="preserve">git branch -d </w:t>
+      </w:r>
+      <w:proofErr w:type="spellStart"/>
+      <w:r>
+        <w:rPr>
+          <w:sz w:val="32"/>
+          <w:szCs w:val="32"/>
+          <w:lang w:bidi="ar-EG"/>
+        </w:rPr>
+        <w:t>branchName</w:t>
+      </w:r>
+      <w:proofErr w:type="spellEnd"/>
+      <w:r>
+        <w:rPr>
+          <w:sz w:val="32"/>
+          <w:szCs w:val="32"/>
+          <w:lang w:bidi="ar-EG"/>
+        </w:rPr>
+        <w:t xml:space="preserve"> =&gt; </w:t>
       </w:r>
       <w:r>
         <w:rPr>
@@ -487,8 +704,18 @@
           <w:szCs w:val="32"/>
           <w:lang w:bidi="ar-EG"/>
         </w:rPr>
-        <w:t>Delete this branchName</w:t>
-      </w:r>
+        <w:t xml:space="preserve">Delete this </w:t>
+      </w:r>
+      <w:proofErr w:type="spellStart"/>
+      <w:r>
+        <w:rPr>
+          <w:sz w:val="32"/>
+          <w:szCs w:val="32"/>
+          <w:lang w:bidi="ar-EG"/>
+        </w:rPr>
+        <w:t>branchName</w:t>
+      </w:r>
+      <w:proofErr w:type="spellEnd"/>
       <w:r>
         <w:rPr>
           <w:sz w:val="32"/>
@@ -512,7 +739,43 @@
           <w:szCs w:val="32"/>
           <w:lang w:bidi="ar-EG"/>
         </w:rPr>
-        <w:t xml:space="preserve">git branch -D branchName =&gt; Force Delete this branchName </w:t>
+        <w:t xml:space="preserve">git branch -D </w:t>
+      </w:r>
+      <w:proofErr w:type="spellStart"/>
+      <w:r>
+        <w:rPr>
+          <w:sz w:val="32"/>
+          <w:szCs w:val="32"/>
+          <w:lang w:bidi="ar-EG"/>
+        </w:rPr>
+        <w:t>branchName</w:t>
+      </w:r>
+      <w:proofErr w:type="spellEnd"/>
+      <w:r>
+        <w:rPr>
+          <w:sz w:val="32"/>
+          <w:szCs w:val="32"/>
+          <w:lang w:bidi="ar-EG"/>
+        </w:rPr>
+        <w:t xml:space="preserve"> =&gt; Force Delete this </w:t>
+      </w:r>
+      <w:proofErr w:type="spellStart"/>
+      <w:r>
+        <w:rPr>
+          <w:sz w:val="32"/>
+          <w:szCs w:val="32"/>
+          <w:lang w:bidi="ar-EG"/>
+        </w:rPr>
+        <w:t>branchName</w:t>
+      </w:r>
+      <w:proofErr w:type="spellEnd"/>
+      <w:r>
+        <w:rPr>
+          <w:sz w:val="32"/>
+          <w:szCs w:val="32"/>
+          <w:lang w:bidi="ar-EG"/>
+        </w:rPr>
+        <w:t xml:space="preserve"> </w:t>
       </w:r>
     </w:p>
     <w:p>
@@ -530,7 +793,43 @@
           <w:szCs w:val="32"/>
           <w:lang w:bidi="ar-EG"/>
         </w:rPr>
-        <w:t>git merge branchName =&gt; merge the branch you stand with the branchName you added</w:t>
+        <w:t xml:space="preserve">git merge </w:t>
+      </w:r>
+      <w:proofErr w:type="spellStart"/>
+      <w:r>
+        <w:rPr>
+          <w:sz w:val="32"/>
+          <w:szCs w:val="32"/>
+          <w:lang w:bidi="ar-EG"/>
+        </w:rPr>
+        <w:t>branchName</w:t>
+      </w:r>
+      <w:proofErr w:type="spellEnd"/>
+      <w:r>
+        <w:rPr>
+          <w:sz w:val="32"/>
+          <w:szCs w:val="32"/>
+          <w:lang w:bidi="ar-EG"/>
+        </w:rPr>
+        <w:t xml:space="preserve"> =&gt; merge the branch you stand with the </w:t>
+      </w:r>
+      <w:proofErr w:type="spellStart"/>
+      <w:r>
+        <w:rPr>
+          <w:sz w:val="32"/>
+          <w:szCs w:val="32"/>
+          <w:lang w:bidi="ar-EG"/>
+        </w:rPr>
+        <w:t>branchName</w:t>
+      </w:r>
+      <w:proofErr w:type="spellEnd"/>
+      <w:r>
+        <w:rPr>
+          <w:sz w:val="32"/>
+          <w:szCs w:val="32"/>
+          <w:lang w:bidi="ar-EG"/>
+        </w:rPr>
+        <w:t xml:space="preserve"> you added</w:t>
       </w:r>
     </w:p>
     <w:p>
@@ -577,6 +876,7 @@
           <w:lang w:bidi="ar-EG"/>
         </w:rPr>
       </w:pPr>
+      <w:proofErr w:type="spellStart"/>
       <w:r>
         <w:rPr>
           <w:b/>
@@ -597,6 +897,7 @@
         </w:rPr>
         <w:t>tach</w:t>
       </w:r>
+      <w:proofErr w:type="spellEnd"/>
       <w:r>
         <w:rPr>
           <w:b/>
@@ -708,162 +1009,18 @@
           <w:szCs w:val="32"/>
           <w:lang w:bidi="ar-EG"/>
         </w:rPr>
-        <w:t>h boxs</w:t>
-      </w:r>
-    </w:p>
-    <w:p>
-      <w:pPr>
-        <w:rPr>
-          <w:sz w:val="32"/>
-          <w:szCs w:val="32"/>
-          <w:lang w:bidi="ar-EG"/>
-        </w:rPr>
-      </w:pPr>
-      <w:r>
-        <w:rPr>
-          <w:sz w:val="32"/>
-          <w:szCs w:val="32"/>
-          <w:lang w:bidi="ar-EG"/>
-        </w:rPr>
-        <w:t xml:space="preserve">git </w:t>
-      </w:r>
-      <w:r>
-        <w:rPr>
-          <w:sz w:val="32"/>
-          <w:szCs w:val="32"/>
-          <w:lang w:bidi="ar-EG"/>
-        </w:rPr>
-        <w:t xml:space="preserve">stash </w:t>
-      </w:r>
-      <w:r>
-        <w:rPr>
-          <w:sz w:val="32"/>
-          <w:szCs w:val="32"/>
-          <w:lang w:bidi="ar-EG"/>
-        </w:rPr>
-        <w:t xml:space="preserve">pop =&gt; </w:t>
-      </w:r>
-      <w:r>
-        <w:rPr>
-          <w:sz w:val="32"/>
-          <w:szCs w:val="32"/>
-          <w:lang w:bidi="ar-EG"/>
-        </w:rPr>
-        <w:t xml:space="preserve">cut and </w:t>
-      </w:r>
-      <w:r>
-        <w:rPr>
-          <w:sz w:val="32"/>
-          <w:szCs w:val="32"/>
-          <w:lang w:bidi="ar-EG"/>
-        </w:rPr>
-        <w:t>restore the</w:t>
-      </w:r>
-      <w:r>
-        <w:rPr>
-          <w:sz w:val="32"/>
-          <w:szCs w:val="32"/>
-          <w:lang w:bidi="ar-EG"/>
-        </w:rPr>
-        <w:t xml:space="preserve"> last</w:t>
-      </w:r>
-      <w:r>
-        <w:rPr>
-          <w:sz w:val="32"/>
-          <w:szCs w:val="32"/>
-          <w:lang w:bidi="ar-EG"/>
-        </w:rPr>
-        <w:t xml:space="preserve"> files in the </w:t>
-      </w:r>
-      <w:r>
-        <w:rPr>
-          <w:sz w:val="32"/>
-          <w:szCs w:val="32"/>
-          <w:lang w:bidi="ar-EG"/>
-        </w:rPr>
-        <w:t xml:space="preserve">stash </w:t>
-      </w:r>
-      <w:r>
-        <w:rPr>
-          <w:sz w:val="32"/>
-          <w:szCs w:val="32"/>
-          <w:lang w:bidi="ar-EG"/>
-        </w:rPr>
-        <w:t>box</w:t>
-      </w:r>
-    </w:p>
-    <w:p>
-      <w:pPr>
-        <w:rPr>
-          <w:sz w:val="32"/>
-          <w:szCs w:val="32"/>
-          <w:lang w:bidi="ar-EG"/>
-        </w:rPr>
-      </w:pPr>
-      <w:r>
-        <w:rPr>
-          <w:sz w:val="32"/>
-          <w:szCs w:val="32"/>
-          <w:lang w:bidi="ar-EG"/>
-        </w:rPr>
-        <w:t xml:space="preserve">git </w:t>
-      </w:r>
-      <w:r>
-        <w:rPr>
-          <w:sz w:val="32"/>
-          <w:szCs w:val="32"/>
-          <w:lang w:bidi="ar-EG"/>
-        </w:rPr>
-        <w:t xml:space="preserve">stash </w:t>
-      </w:r>
-      <w:r>
-        <w:rPr>
-          <w:sz w:val="32"/>
-          <w:szCs w:val="32"/>
-          <w:lang w:bidi="ar-EG"/>
-        </w:rPr>
-        <w:t xml:space="preserve">pop stach@{2} =&gt; </w:t>
-      </w:r>
-      <w:r>
-        <w:rPr>
-          <w:sz w:val="32"/>
-          <w:szCs w:val="32"/>
-          <w:lang w:bidi="ar-EG"/>
-        </w:rPr>
-        <w:t>cut and restore files</w:t>
-      </w:r>
-      <w:r>
-        <w:rPr>
-          <w:sz w:val="32"/>
-          <w:szCs w:val="32"/>
-          <w:lang w:bidi="ar-EG"/>
-        </w:rPr>
-        <w:t xml:space="preserve"> number 2</w:t>
-      </w:r>
-      <w:r>
-        <w:rPr>
-          <w:sz w:val="32"/>
-          <w:szCs w:val="32"/>
-          <w:lang w:bidi="ar-EG"/>
-        </w:rPr>
-        <w:t xml:space="preserve"> in the </w:t>
-      </w:r>
-      <w:r>
-        <w:rPr>
-          <w:sz w:val="32"/>
-          <w:szCs w:val="32"/>
-          <w:lang w:bidi="ar-EG"/>
-        </w:rPr>
-        <w:t xml:space="preserve">stash </w:t>
-      </w:r>
-      <w:r>
-        <w:rPr>
-          <w:sz w:val="32"/>
-          <w:szCs w:val="32"/>
-          <w:lang w:bidi="ar-EG"/>
-        </w:rPr>
-        <w:t>box</w:t>
-      </w:r>
+        <w:t xml:space="preserve">h </w:t>
+      </w:r>
+      <w:proofErr w:type="spellStart"/>
+      <w:r>
+        <w:rPr>
+          <w:sz w:val="32"/>
+          <w:szCs w:val="32"/>
+          <w:lang w:bidi="ar-EG"/>
+        </w:rPr>
+        <w:t>boxs</w:t>
+      </w:r>
+      <w:proofErr w:type="spellEnd"/>
     </w:p>
     <w:p>
       <w:pPr>
@@ -896,15 +1053,155 @@
           <w:szCs w:val="32"/>
           <w:lang w:bidi="ar-EG"/>
         </w:rPr>
-        <w:t>apply</w:t>
-      </w:r>
-      <w:r>
-        <w:rPr>
-          <w:sz w:val="32"/>
-          <w:szCs w:val="32"/>
-          <w:lang w:bidi="ar-EG"/>
-        </w:rPr>
-        <w:t xml:space="preserve"> =&gt; </w:t>
+        <w:t xml:space="preserve">pop =&gt; </w:t>
+      </w:r>
+      <w:r>
+        <w:rPr>
+          <w:sz w:val="32"/>
+          <w:szCs w:val="32"/>
+          <w:lang w:bidi="ar-EG"/>
+        </w:rPr>
+        <w:t xml:space="preserve">cut and </w:t>
+      </w:r>
+      <w:r>
+        <w:rPr>
+          <w:sz w:val="32"/>
+          <w:szCs w:val="32"/>
+          <w:lang w:bidi="ar-EG"/>
+        </w:rPr>
+        <w:t>restore the</w:t>
+      </w:r>
+      <w:r>
+        <w:rPr>
+          <w:sz w:val="32"/>
+          <w:szCs w:val="32"/>
+          <w:lang w:bidi="ar-EG"/>
+        </w:rPr>
+        <w:t xml:space="preserve"> last</w:t>
+      </w:r>
+      <w:r>
+        <w:rPr>
+          <w:sz w:val="32"/>
+          <w:szCs w:val="32"/>
+          <w:lang w:bidi="ar-EG"/>
+        </w:rPr>
+        <w:t xml:space="preserve"> files in the </w:t>
+      </w:r>
+      <w:r>
+        <w:rPr>
+          <w:sz w:val="32"/>
+          <w:szCs w:val="32"/>
+          <w:lang w:bidi="ar-EG"/>
+        </w:rPr>
+        <w:t xml:space="preserve">stash </w:t>
+      </w:r>
+      <w:r>
+        <w:rPr>
+          <w:sz w:val="32"/>
+          <w:szCs w:val="32"/>
+          <w:lang w:bidi="ar-EG"/>
+        </w:rPr>
+        <w:t>box</w:t>
+      </w:r>
+    </w:p>
+    <w:p>
+      <w:pPr>
+        <w:rPr>
+          <w:sz w:val="32"/>
+          <w:szCs w:val="32"/>
+          <w:lang w:bidi="ar-EG"/>
+        </w:rPr>
+      </w:pPr>
+      <w:r>
+        <w:rPr>
+          <w:sz w:val="32"/>
+          <w:szCs w:val="32"/>
+          <w:lang w:bidi="ar-EG"/>
+        </w:rPr>
+        <w:t xml:space="preserve">git </w:t>
+      </w:r>
+      <w:r>
+        <w:rPr>
+          <w:sz w:val="32"/>
+          <w:szCs w:val="32"/>
+          <w:lang w:bidi="ar-EG"/>
+        </w:rPr>
+        <w:t xml:space="preserve">stash </w:t>
+      </w:r>
+      <w:r>
+        <w:rPr>
+          <w:sz w:val="32"/>
+          <w:szCs w:val="32"/>
+          <w:lang w:bidi="ar-EG"/>
+        </w:rPr>
+        <w:t xml:space="preserve">pop </w:t>
+      </w:r>
+      <w:proofErr w:type="spellStart"/>
+      <w:r>
+        <w:rPr>
+          <w:sz w:val="32"/>
+          <w:szCs w:val="32"/>
+          <w:lang w:bidi="ar-EG"/>
+        </w:rPr>
+        <w:t>stach</w:t>
+      </w:r>
+      <w:proofErr w:type="spellEnd"/>
+      <w:r>
+        <w:rPr>
+          <w:sz w:val="32"/>
+          <w:szCs w:val="32"/>
+          <w:lang w:bidi="ar-EG"/>
+        </w:rPr>
+        <w:t xml:space="preserve">@{2} =&gt; cut and restore files number 2 in the </w:t>
+      </w:r>
+      <w:r>
+        <w:rPr>
+          <w:sz w:val="32"/>
+          <w:szCs w:val="32"/>
+          <w:lang w:bidi="ar-EG"/>
+        </w:rPr>
+        <w:t xml:space="preserve">stash </w:t>
+      </w:r>
+      <w:r>
+        <w:rPr>
+          <w:sz w:val="32"/>
+          <w:szCs w:val="32"/>
+          <w:lang w:bidi="ar-EG"/>
+        </w:rPr>
+        <w:t>box</w:t>
+      </w:r>
+    </w:p>
+    <w:p>
+      <w:pPr>
+        <w:rPr>
+          <w:sz w:val="32"/>
+          <w:szCs w:val="32"/>
+          <w:lang w:bidi="ar-EG"/>
+        </w:rPr>
+      </w:pPr>
+      <w:r>
+        <w:rPr>
+          <w:sz w:val="32"/>
+          <w:szCs w:val="32"/>
+          <w:lang w:bidi="ar-EG"/>
+        </w:rPr>
+        <w:t xml:space="preserve">git </w:t>
+      </w:r>
+      <w:r>
+        <w:rPr>
+          <w:sz w:val="32"/>
+          <w:szCs w:val="32"/>
+          <w:lang w:bidi="ar-EG"/>
+        </w:rPr>
+        <w:t xml:space="preserve">stash </w:t>
+      </w:r>
+      <w:r>
+        <w:rPr>
+          <w:sz w:val="32"/>
+          <w:szCs w:val="32"/>
+          <w:lang w:bidi="ar-EG"/>
+        </w:rPr>
+        <w:t xml:space="preserve">apply =&gt; </w:t>
       </w:r>
       <w:r>
         <w:rPr>
@@ -920,15 +1217,7 @@
           <w:szCs w:val="32"/>
           <w:lang w:bidi="ar-EG"/>
         </w:rPr>
-        <w:t>opy</w:t>
-      </w:r>
-      <w:r>
-        <w:rPr>
-          <w:sz w:val="32"/>
-          <w:szCs w:val="32"/>
-          <w:lang w:bidi="ar-EG"/>
-        </w:rPr>
-        <w:t xml:space="preserve"> and restore the</w:t>
+        <w:t>opy and restore the</w:t>
       </w:r>
       <w:r>
         <w:rPr>
@@ -993,15 +1282,7 @@
           <w:szCs w:val="32"/>
           <w:lang w:bidi="ar-EG"/>
         </w:rPr>
-        <w:t xml:space="preserve">drop =&gt; Delete </w:t>
-      </w:r>
-      <w:r>
-        <w:rPr>
-          <w:sz w:val="32"/>
-          <w:szCs w:val="32"/>
-          <w:lang w:bidi="ar-EG"/>
-        </w:rPr>
-        <w:t xml:space="preserve">the last files in the </w:t>
+        <w:t xml:space="preserve">drop =&gt; Delete the last files in the </w:t>
       </w:r>
       <w:r>
         <w:rPr>
@@ -1050,39 +1331,25 @@
           <w:szCs w:val="32"/>
           <w:lang w:bidi="ar-EG"/>
         </w:rPr>
-        <w:t>drop</w:t>
-      </w:r>
-      <w:r>
-        <w:rPr>
-          <w:sz w:val="32"/>
-          <w:szCs w:val="32"/>
-          <w:lang w:bidi="ar-EG"/>
-        </w:rPr>
-        <w:t xml:space="preserve"> stach@{2}</w:t>
-      </w:r>
-      <w:r>
-        <w:rPr>
-          <w:sz w:val="32"/>
-          <w:szCs w:val="32"/>
-          <w:lang w:bidi="ar-EG"/>
-        </w:rPr>
-        <w:t xml:space="preserve"> =&gt;</w:t>
-      </w:r>
-      <w:r>
-        <w:rPr>
-          <w:sz w:val="32"/>
-          <w:szCs w:val="32"/>
-          <w:lang w:bidi="ar-EG"/>
-        </w:rPr>
-        <w:t xml:space="preserve"> Delete</w:t>
-      </w:r>
-      <w:r>
-        <w:rPr>
-          <w:sz w:val="32"/>
-          <w:szCs w:val="32"/>
-          <w:lang w:bidi="ar-EG"/>
-        </w:rPr>
-        <w:t xml:space="preserve"> files number 2 in the </w:t>
+        <w:t xml:space="preserve">drop </w:t>
+      </w:r>
+      <w:proofErr w:type="spellStart"/>
+      <w:r>
+        <w:rPr>
+          <w:sz w:val="32"/>
+          <w:szCs w:val="32"/>
+          <w:lang w:bidi="ar-EG"/>
+        </w:rPr>
+        <w:t>stach</w:t>
+      </w:r>
+      <w:proofErr w:type="spellEnd"/>
+      <w:r>
+        <w:rPr>
+          <w:sz w:val="32"/>
+          <w:szCs w:val="32"/>
+          <w:lang w:bidi="ar-EG"/>
+        </w:rPr>
+        <w:t xml:space="preserve">@{2} =&gt; Delete files number 2 in the </w:t>
       </w:r>
       <w:r>
         <w:rPr>
@@ -1115,6 +1382,33 @@
           <w:szCs w:val="32"/>
           <w:lang w:bidi="ar-EG"/>
         </w:rPr>
+        <w:t xml:space="preserve">git stash clear =&gt; Delete all stash </w:t>
+      </w:r>
+      <w:proofErr w:type="spellStart"/>
+      <w:r>
+        <w:rPr>
+          <w:sz w:val="32"/>
+          <w:szCs w:val="32"/>
+          <w:lang w:bidi="ar-EG"/>
+        </w:rPr>
+        <w:t>boxs</w:t>
+      </w:r>
+      <w:proofErr w:type="spellEnd"/>
+    </w:p>
+    <w:p>
+      <w:pPr>
+        <w:rPr>
+          <w:sz w:val="32"/>
+          <w:szCs w:val="32"/>
+          <w:lang w:bidi="ar-EG"/>
+        </w:rPr>
+      </w:pPr>
+      <w:r>
+        <w:rPr>
+          <w:sz w:val="32"/>
+          <w:szCs w:val="32"/>
+          <w:lang w:bidi="ar-EG"/>
+        </w:rPr>
         <w:t xml:space="preserve">git </w:t>
       </w:r>
       <w:r>
@@ -1123,24 +1417,39 @@
           <w:szCs w:val="32"/>
           <w:lang w:bidi="ar-EG"/>
         </w:rPr>
-        <w:t>stash</w:t>
-      </w:r>
-      <w:r>
-        <w:rPr>
-          <w:sz w:val="32"/>
-          <w:szCs w:val="32"/>
-          <w:lang w:bidi="ar-EG"/>
-        </w:rPr>
-        <w:t xml:space="preserve"> clear =&gt; Delete all stash boxs</w:t>
-      </w:r>
-      <w:bookmarkStart w:id="0" w:name="_GoBack"/>
-      <w:bookmarkEnd w:id="0"/>
-    </w:p>
-    <w:p>
-      <w:pPr>
-        <w:rPr>
-          <w:sz w:val="32"/>
-          <w:szCs w:val="32"/>
+        <w:t xml:space="preserve">stash </w:t>
+      </w:r>
+      <w:r>
+        <w:rPr>
+          <w:sz w:val="32"/>
+          <w:szCs w:val="32"/>
+          <w:lang w:bidi="ar-EG"/>
+        </w:rPr>
+        <w:t xml:space="preserve">show =&gt; show details of last files in the </w:t>
+      </w:r>
+      <w:r>
+        <w:rPr>
+          <w:sz w:val="32"/>
+          <w:szCs w:val="32"/>
+          <w:lang w:bidi="ar-EG"/>
+        </w:rPr>
+        <w:t xml:space="preserve">stash </w:t>
+      </w:r>
+      <w:r>
+        <w:rPr>
+          <w:sz w:val="32"/>
+          <w:szCs w:val="32"/>
+          <w:lang w:bidi="ar-EG"/>
+        </w:rPr>
+        <w:t>box</w:t>
+      </w:r>
+    </w:p>
+    <w:p>
+      <w:pPr>
+        <w:rPr>
+          <w:sz w:val="32"/>
+          <w:szCs w:val="32"/>
+          <w:rtl/>
           <w:lang w:bidi="ar-EG"/>
         </w:rPr>
       </w:pPr>
@@ -1166,7 +1475,25 @@
           <w:szCs w:val="32"/>
           <w:lang w:bidi="ar-EG"/>
         </w:rPr>
-        <w:t xml:space="preserve">show =&gt; show details of last files in the </w:t>
+        <w:t xml:space="preserve">show </w:t>
+      </w:r>
+      <w:proofErr w:type="spellStart"/>
+      <w:r>
+        <w:rPr>
+          <w:sz w:val="32"/>
+          <w:szCs w:val="32"/>
+          <w:lang w:bidi="ar-EG"/>
+        </w:rPr>
+        <w:t>stach</w:t>
+      </w:r>
+      <w:proofErr w:type="spellEnd"/>
+      <w:r>
+        <w:rPr>
+          <w:sz w:val="32"/>
+          <w:szCs w:val="32"/>
+          <w:lang w:bidi="ar-EG"/>
+        </w:rPr>
+        <w:t xml:space="preserve">@{2} =&gt; show details of files number 2 in the </w:t>
       </w:r>
       <w:r>
         <w:rPr>
@@ -1188,85 +1515,16 @@
     <w:p>
       <w:pPr>
         <w:rPr>
-          <w:rFonts w:hint="cs"/>
           <w:sz w:val="32"/>
           <w:szCs w:val="32"/>
           <w:rtl/>
           <w:lang w:bidi="ar-EG"/>
         </w:rPr>
       </w:pPr>
-      <w:r>
-        <w:rPr>
-          <w:sz w:val="32"/>
-          <w:szCs w:val="32"/>
-          <w:lang w:bidi="ar-EG"/>
-        </w:rPr>
-        <w:t xml:space="preserve">git </w:t>
-      </w:r>
-      <w:r>
-        <w:rPr>
-          <w:sz w:val="32"/>
-          <w:szCs w:val="32"/>
-          <w:lang w:bidi="ar-EG"/>
-        </w:rPr>
-        <w:t xml:space="preserve">stash </w:t>
-      </w:r>
-      <w:r>
-        <w:rPr>
-          <w:sz w:val="32"/>
-          <w:szCs w:val="32"/>
-          <w:lang w:bidi="ar-EG"/>
-        </w:rPr>
-        <w:t>show</w:t>
-      </w:r>
-      <w:r>
-        <w:rPr>
-          <w:sz w:val="32"/>
-          <w:szCs w:val="32"/>
-          <w:lang w:bidi="ar-EG"/>
-        </w:rPr>
-        <w:t xml:space="preserve"> stach@{2}</w:t>
-      </w:r>
-      <w:r>
-        <w:rPr>
-          <w:sz w:val="32"/>
-          <w:szCs w:val="32"/>
-          <w:lang w:bidi="ar-EG"/>
-        </w:rPr>
-        <w:t xml:space="preserve"> =&gt; show details of files number 2 in the </w:t>
-      </w:r>
-      <w:r>
-        <w:rPr>
-          <w:sz w:val="32"/>
-          <w:szCs w:val="32"/>
-          <w:lang w:bidi="ar-EG"/>
-        </w:rPr>
-        <w:t xml:space="preserve">stash </w:t>
-      </w:r>
-      <w:r>
-        <w:rPr>
-          <w:sz w:val="32"/>
-          <w:szCs w:val="32"/>
-          <w:lang w:bidi="ar-EG"/>
-        </w:rPr>
-        <w:t>box</w:t>
-      </w:r>
-    </w:p>
-    <w:p>
-      <w:pPr>
-        <w:rPr>
-          <w:rFonts w:hint="cs"/>
-          <w:sz w:val="32"/>
-          <w:szCs w:val="32"/>
-          <w:rtl/>
-          <w:lang w:bidi="ar-EG"/>
-        </w:rPr>
-      </w:pPr>
-    </w:p>
-    <w:p>
-      <w:pPr>
-        <w:rPr>
-          <w:rFonts w:hint="cs"/>
+    </w:p>
+    <w:p>
+      <w:pPr>
+        <w:rPr>
           <w:sz w:val="32"/>
           <w:szCs w:val="32"/>
           <w:rtl/>
@@ -1342,7 +1600,7 @@
 </file>
 
 <file path=word/styles.xml><?xml version="1.0" encoding="utf-8"?>
-<w:styles xmlns:mc="http://schemas.openxmlformats.org/markup-compatibility/2006" xmlns:r="http://schemas.openxmlformats.org/officeDocument/2006/relationships" xmlns:w="http://schemas.openxmlformats.org/wordprocessingml/2006/main" xmlns:w14="http://schemas.microsoft.com/office/word/2010/wordml" xmlns:w15="http://schemas.microsoft.com/office/word/2012/wordml" mc:Ignorable="w14 w15">
+<w:styles xmlns:mc="http://schemas.openxmlformats.org/markup-compatibility/2006" xmlns:r="http://schemas.openxmlformats.org/officeDocument/2006/relationships" xmlns:w="http://schemas.openxmlformats.org/wordprocessingml/2006/main" xmlns:w14="http://schemas.microsoft.com/office/word/2010/wordml" xmlns:w15="http://schemas.microsoft.com/office/word/2012/wordml" xmlns:w16cid="http://schemas.microsoft.com/office/word/2016/wordml/cid" xmlns:w16se="http://schemas.microsoft.com/office/word/2015/wordml/symex" mc:Ignorable="w14 w15 w16se w16cid">
   <w:docDefaults>
     <w:rPrDefault>
       <w:rPr>
@@ -1358,7 +1616,7 @@
       </w:pPr>
     </w:pPrDefault>
   </w:docDefaults>
-  <w:latentStyles w:defLockedState="0" w:defUIPriority="99" w:defSemiHidden="0" w:defUnhideWhenUsed="0" w:defQFormat="0" w:count="371">
+  <w:latentStyles w:defLockedState="0" w:defUIPriority="99" w:defSemiHidden="0" w:defUnhideWhenUsed="0" w:defQFormat="0" w:count="376">
     <w:lsdException w:name="Normal" w:uiPriority="0" w:qFormat="1"/>
     <w:lsdException w:name="heading 1" w:uiPriority="9" w:qFormat="1"/>
     <w:lsdException w:name="heading 2" w:semiHidden="1" w:uiPriority="9" w:unhideWhenUsed="1" w:qFormat="1"/>
@@ -1464,7 +1722,6 @@
     <w:lsdException w:name="HTML Sample" w:semiHidden="1" w:unhideWhenUsed="1"/>
     <w:lsdException w:name="HTML Typewriter" w:semiHidden="1" w:unhideWhenUsed="1"/>
     <w:lsdException w:name="HTML Variable" w:semiHidden="1" w:unhideWhenUsed="1"/>
-    <w:lsdException w:name="Normal Table" w:semiHidden="1" w:unhideWhenUsed="1"/>
     <w:lsdException w:name="annotation subject" w:semiHidden="1" w:unhideWhenUsed="1"/>
     <w:lsdException w:name="No List" w:semiHidden="1" w:unhideWhenUsed="1"/>
     <w:lsdException w:name="Outline List 1" w:semiHidden="1" w:unhideWhenUsed="1"/>
@@ -1507,11 +1764,8 @@
     <w:lsdException w:name="Table Contemporary" w:semiHidden="1" w:unhideWhenUsed="1"/>
     <w:lsdException w:name="Table Elegant" w:semiHidden="1" w:unhideWhenUsed="1"/>
     <w:lsdException w:name="Table Professional" w:semiHidden="1" w:unhideWhenUsed="1"/>
-    <w:lsdException w:name="Table Subtle 1" w:semiHidden="1" w:unhideWhenUsed="1"/>
     <w:lsdException w:name="Table Subtle 2" w:semiHidden="1" w:unhideWhenUsed="1"/>
     <w:lsdException w:name="Table Web 1" w:semiHidden="1" w:unhideWhenUsed="1"/>
-    <w:lsdException w:name="Table Web 2" w:semiHidden="1" w:unhideWhenUsed="1"/>
-    <w:lsdException w:name="Table Web 3" w:semiHidden="1" w:unhideWhenUsed="1"/>
     <w:lsdException w:name="Balloon Text" w:semiHidden="1" w:unhideWhenUsed="1"/>
     <w:lsdException w:name="Table Grid" w:uiPriority="39"/>
     <w:lsdException w:name="Table Theme" w:semiHidden="1" w:unhideWhenUsed="1"/>
@@ -1730,6 +1984,11 @@
     <w:lsdException w:name="List Table 5 Dark Accent 6" w:uiPriority="50"/>
     <w:lsdException w:name="List Table 6 Colorful Accent 6" w:uiPriority="51"/>
     <w:lsdException w:name="List Table 7 Colorful Accent 6" w:uiPriority="52"/>
+    <w:lsdException w:name="Mention" w:semiHidden="1" w:unhideWhenUsed="1"/>
+    <w:lsdException w:name="Smart Hyperlink" w:semiHidden="1" w:unhideWhenUsed="1"/>
+    <w:lsdException w:name="Hashtag" w:semiHidden="1" w:unhideWhenUsed="1"/>
+    <w:lsdException w:name="Unresolved Mention" w:semiHidden="1" w:unhideWhenUsed="1"/>
+    <w:lsdException w:name="Smart Link" w:semiHidden="1" w:unhideWhenUsed="1"/>
   </w:latentStyles>
   <w:style w:type="paragraph" w:default="1" w:styleId="Normal">
     <w:name w:val="Normal"/>
@@ -1761,6 +2020,29 @@
     <w:uiPriority w:val="99"/>
     <w:semiHidden/>
     <w:unhideWhenUsed/>
+  </w:style>
+  <w:style w:type="character" w:styleId="Hyperlink">
+    <w:name w:val="Hyperlink"/>
+    <w:basedOn w:val="DefaultParagraphFont"/>
+    <w:uiPriority w:val="99"/>
+    <w:unhideWhenUsed/>
+    <w:rsid w:val="00984860"/>
+    <w:rPr>
+      <w:color w:val="0563C1" w:themeColor="hyperlink"/>
+      <w:u w:val="single"/>
+    </w:rPr>
+  </w:style>
+  <w:style w:type="character" w:styleId="UnresolvedMention">
+    <w:name w:val="Unresolved Mention"/>
+    <w:basedOn w:val="DefaultParagraphFont"/>
+    <w:uiPriority w:val="99"/>
+    <w:semiHidden/>
+    <w:unhideWhenUsed/>
+    <w:rsid w:val="00984860"/>
+    <w:rPr>
+      <w:color w:val="605E5C"/>
+      <w:shd w:val="clear" w:color="auto" w:fill="E1DFDD"/>
+    </w:rPr>
   </w:style>
 </w:styles>
 </file>

</xml_diff>